<commit_message>
actualizacion de datos y elegira la banda ms
</commit_message>
<xml_diff>
--- a/calendario de actividades.docx
+++ b/calendario de actividades.docx
@@ -389,7 +389,7 @@
           </w:tcPr>
           <w:p>
             <w:r>
-              <w:t>2/12/2018</w:t>
+              <w:t>5/12/2018</w:t>
             </w:r>
           </w:p>
         </w:tc>
@@ -402,7 +402,7 @@
               <w:cnfStyle w:val="000000000000" w:firstRow="0" w:lastRow="0" w:firstColumn="0" w:lastColumn="0" w:oddVBand="0" w:evenVBand="0" w:oddHBand="0" w:evenHBand="0" w:firstRowFirstColumn="0" w:firstRowLastColumn="0" w:lastRowFirstColumn="0" w:lastRowLastColumn="0"/>
             </w:pPr>
             <w:r>
-              <w:t>Fecha tentativa para la tercera entrega</w:t>
+              <w:t>Entrega final</w:t>
             </w:r>
           </w:p>
         </w:tc>
@@ -413,6 +413,48 @@
           <w:p>
             <w:pPr>
               <w:cnfStyle w:val="000000000000" w:firstRow="0" w:lastRow="0" w:firstColumn="0" w:lastColumn="0" w:oddVBand="0" w:evenVBand="0" w:oddHBand="0" w:evenHBand="0" w:firstRowFirstColumn="0" w:firstRowLastColumn="0" w:lastRowFirstColumn="0" w:lastRowLastColumn="0"/>
+            </w:pPr>
+            <w:r>
+              <w:t>Todos los integrantes</w:t>
+            </w:r>
+          </w:p>
+        </w:tc>
+      </w:tr>
+      <w:tr>
+        <w:trPr>
+          <w:cnfStyle w:val="000000100000" w:firstRow="0" w:lastRow="0" w:firstColumn="0" w:lastColumn="0" w:oddVBand="0" w:evenVBand="0" w:oddHBand="1" w:evenHBand="0" w:firstRowFirstColumn="0" w:firstRowLastColumn="0" w:lastRowFirstColumn="0" w:lastRowLastColumn="0"/>
+        </w:trPr>
+        <w:tc>
+          <w:tcPr>
+            <w:cnfStyle w:val="001000000000" w:firstRow="0" w:lastRow="0" w:firstColumn="1" w:lastColumn="0" w:oddVBand="0" w:evenVBand="0" w:oddHBand="0" w:evenHBand="0" w:firstRowFirstColumn="0" w:firstRowLastColumn="0" w:lastRowFirstColumn="0" w:lastRowLastColumn="0"/>
+            <w:tcW w:w="2942" w:type="dxa"/>
+          </w:tcPr>
+          <w:p>
+            <w:r>
+              <w:t>7/12/2018</w:t>
+            </w:r>
+          </w:p>
+        </w:tc>
+        <w:tc>
+          <w:tcPr>
+            <w:tcW w:w="2943" w:type="dxa"/>
+          </w:tcPr>
+          <w:p>
+            <w:pPr>
+              <w:cnfStyle w:val="000000100000" w:firstRow="0" w:lastRow="0" w:firstColumn="0" w:lastColumn="0" w:oddVBand="0" w:evenVBand="0" w:oddHBand="1" w:evenHBand="0" w:firstRowFirstColumn="0" w:firstRowLastColumn="0" w:lastRowFirstColumn="0" w:lastRowLastColumn="0"/>
+            </w:pPr>
+            <w:r>
+              <w:t>Retroalimentación del proyecto</w:t>
+            </w:r>
+          </w:p>
+        </w:tc>
+        <w:tc>
+          <w:tcPr>
+            <w:tcW w:w="2943" w:type="dxa"/>
+          </w:tcPr>
+          <w:p>
+            <w:pPr>
+              <w:cnfStyle w:val="000000100000" w:firstRow="0" w:lastRow="0" w:firstColumn="0" w:lastColumn="0" w:oddVBand="0" w:evenVBand="0" w:oddHBand="1" w:evenHBand="0" w:firstRowFirstColumn="0" w:firstRowLastColumn="0" w:lastRowFirstColumn="0" w:lastRowLastColumn="0"/>
             </w:pPr>
             <w:r>
               <w:t>Todos los integrantes</w:t>

</xml_diff>